<commit_message>
07/04/2018 - maybe created xwpf replacer
</commit_message>
<xml_diff>
--- a/lib/docs_templates/out.docx
+++ b/lib/docs_templates/out.docx
@@ -14,6 +14,7 @@
           <w:b/>
         </w:rPr>
       </w:pPr>
+      <w:proofErr w:type="gramStart"/>
       <w:r>
         <w:rPr>
           <w:b/>
@@ -34,23 +35,37 @@
         </w:rPr>
         <w:fldChar w:fldCharType="begin">
           <w:ffData>
-            <w:name w:val="t"/>
+            <w:name w:val="t1"/>
             <w:enabled w:val="0"/>
             <w:calcOnExit w:val="0"/>
             <w:textInput>
-              <w:default w:val="Text1"/>
+              <w:default w:val="Text"/>
             </w:textInput>
           </w:ffData>
         </w:fldChar>
       </w:r>
-      <w:bookmarkStart w:id="0" w:name="t"/>
+      <w:bookmarkStart w:id="0" w:name="t1"/>
+      <w:r>
+        <w:rPr>
+          <w:rFonts w:eastAsia="Times-Roman"/>
+          <w:color w:themeColor="text1" w:val="000000"/>
+        </w:rPr>
+        <w:instrText xml:space="preserve"> </w:instrText>
+      </w:r>
       <w:r>
         <w:rPr>
           <w:rFonts w:eastAsia="Times-Roman"/>
           <w:color w:themeColor="text1" w:val="000000"/>
           <w:lang w:val="en-US"/>
         </w:rPr>
-        <w:instrText xml:space="preserve"> FORMTEXT </w:instrText>
+        <w:instrText>FORMTEXT</w:instrText>
+      </w:r>
+      <w:r>
+        <w:rPr>
+          <w:rFonts w:eastAsia="Times-Roman"/>
+          <w:color w:themeColor="text1" w:val="000000"/>
+        </w:rPr>
+        <w:instrText xml:space="preserve"> </w:instrText>
       </w:r>
       <w:r>
         <w:rPr>
@@ -100,7 +115,7 @@
           <w:rFonts w:eastAsia="Times-Roman"/>
           <w:color w:themeColor="text1" w:val="000000"/>
         </w:rPr>
-        <w:t>в дальнейшем «Заказчик», в лице</w:t>
+        <w:t>в</w:t>
       </w:r>
       <w:r>
         <w:rPr>
@@ -108,32 +123,6 @@
           <w:color w:themeColor="text1" w:val="000000"/>
         </w:rPr>
         <w:t xml:space="preserve"> </w:t>
-      </w:r>
-      <w:r>
-        <w:t>${</w:t>
-      </w:r>
-      <w:r>
-        <w:rPr>
-          <w:rFonts w:eastAsia="Times-Roman"/>
-          <w:color w:themeColor="text1" w:val="000000"/>
-        </w:rPr>
-        <w:t>SOME_TEXT</w:t>
-      </w:r>
-      <w:r>
-        <w:t>}</w:t>
-      </w:r>
-      <w:r>
-        <w:t xml:space="preserve"> </w:t>
-      </w:r>
-      <w:r>
-        <w:rPr>
-          <w:rFonts w:eastAsia="Times-Roman"/>
-          <w:color w:themeColor="text1" w:val="000000"/>
-        </w:rPr>
-        <w:t xml:space="preserve">действующего на основании </w:t>
-      </w:r>
-      <w:r>
-        <w:t>${</w:t>
       </w:r>
       <w:r>
         <w:rPr>
@@ -141,14 +130,24 @@
           <w:color w:themeColor="text1" w:val="000000"/>
           <w:lang w:val="en-US"/>
         </w:rPr>
-        <w:t>SOME</w:t>
-      </w:r>
+        <w:fldChar w:fldCharType="begin">
+          <w:ffData>
+            <w:name w:val="t2"/>
+            <w:enabled/>
+            <w:calcOnExit w:val="0"/>
+            <w:textInput>
+              <w:default w:val="Text"/>
+            </w:textInput>
+          </w:ffData>
+        </w:fldChar>
+      </w:r>
+      <w:bookmarkStart w:id="1" w:name="t2"/>
       <w:r>
         <w:rPr>
           <w:rFonts w:eastAsia="Times-Roman"/>
           <w:color w:themeColor="text1" w:val="000000"/>
         </w:rPr>
-        <w:t>_</w:t>
+        <w:instrText xml:space="preserve"> </w:instrText>
       </w:r>
       <w:r>
         <w:rPr>
@@ -156,34 +155,137 @@
           <w:color w:themeColor="text1" w:val="000000"/>
           <w:lang w:val="en-US"/>
         </w:rPr>
-        <w:t>TEXT</w:t>
-      </w:r>
-      <w:r>
-        <w:t>}</w:t>
-      </w:r>
-      <w:r>
-        <w:t xml:space="preserve"> </w:t>
+        <w:instrText>FORMTEXT</w:instrText>
       </w:r>
       <w:r>
         <w:rPr>
           <w:rFonts w:eastAsia="Times-Roman"/>
           <w:color w:themeColor="text1" w:val="000000"/>
         </w:rPr>
-        <w:t>с другой стороны, заключили настоящий Договор о нижеследующем:</w:t>
+        <w:instrText xml:space="preserve"> </w:instrText>
       </w:r>
       <w:r>
         <w:rPr>
           <w:rFonts w:eastAsia="Times-Roman"/>
           <w:color w:themeColor="text1" w:val="000000"/>
+          <w:lang w:val="en-US"/>
+        </w:rPr>
+      </w:r>
+      <w:r>
+        <w:rPr>
+          <w:rFonts w:eastAsia="Times-Roman"/>
+          <w:color w:themeColor="text1" w:val="000000"/>
+          <w:lang w:val="en-US"/>
+        </w:rPr>
+        <w:fldChar w:fldCharType="separate"/>
+      </w:r>
+      <w:r>
+        <w:rPr>
+          <w:rFonts w:eastAsia="Times-Roman"/>
+          <w:noProof/>
+          <w:color w:themeColor="text1" w:val="000000"/>
+          <w:lang w:val="en-US"/>
+        </w:rPr>
+        <w:t>Text</w:t>
+      </w:r>
+      <w:r>
+        <w:rPr>
+          <w:rFonts w:eastAsia="Times-Roman"/>
+          <w:color w:themeColor="text1" w:val="000000"/>
+          <w:lang w:val="en-US"/>
+        </w:rPr>
+        <w:fldChar w:fldCharType="end"/>
+      </w:r>
+      <w:bookmarkEnd w:id="1"/>
+      <w:r>
+        <w:rPr>
+          <w:rFonts w:eastAsia="Times-Roman"/>
+          <w:color w:themeColor="text1" w:val="000000"/>
+        </w:rPr>
+        <w:t xml:space="preserve"> дальнейшем «Заказчик», в лице</w:t>
+      </w:r>
+      <w:r>
+        <w:rPr>
+          <w:rFonts w:eastAsia="Times-Roman"/>
+          <w:color w:themeColor="text1" w:val="000000"/>
         </w:rPr>
         <w:t xml:space="preserve"> </w:t>
       </w:r>
       <w:r>
+        <w:t>${</w:t>
+      </w:r>
+      <w:r>
+        <w:rPr>
+          <w:rFonts w:eastAsia="Times-Roman"/>
+          <w:color w:themeColor="text1" w:val="000000"/>
+        </w:rPr>
+        <w:t>SOME_TEXT</w:t>
+      </w:r>
+      <w:r>
+        <w:t>}</w:t>
+      </w:r>
+      <w:r>
+        <w:t xml:space="preserve"> </w:t>
+      </w:r>
+      <w:r>
+        <w:rPr>
+          <w:rFonts w:eastAsia="Times-Roman"/>
+          <w:color w:themeColor="text1" w:val="000000"/>
+        </w:rPr>
+        <w:t xml:space="preserve">действующего на основании </w:t>
+      </w:r>
+      <w:proofErr w:type="gramEnd"/>
+      <w:r>
+        <w:fldChar w:fldCharType="begin">
+          <w:ffData>
+            <w:name w:val="t3"/>
+            <w:enabled/>
+            <w:calcOnExit w:val="0"/>
+            <w:textInput>
+              <w:default w:val="Text"/>
+            </w:textInput>
+          </w:ffData>
+        </w:fldChar>
+      </w:r>
+      <w:bookmarkStart w:id="2" w:name="t3"/>
+      <w:r>
+        <w:instrText xml:space="preserve"> FORMTEXT </w:instrText>
+      </w:r>
+      <w:r>
+        <w:fldChar w:fldCharType="separate"/>
+      </w:r>
+      <w:r>
+        <w:rPr>
+          <w:noProof/>
+        </w:rPr>
+        <w:t>Text</w:t>
+      </w:r>
+      <w:r>
+        <w:fldChar w:fldCharType="end"/>
+      </w:r>
+      <w:bookmarkEnd w:id="2"/>
+      <w:proofErr w:type="gramStart"/>
+      <w:r>
+        <w:rPr>
+          <w:rFonts w:eastAsia="Times-Roman"/>
+          <w:color w:themeColor="text1" w:val="000000"/>
+        </w:rPr>
+        <w:t>с другой стороны, заключили настоящий Договор о нижеследующем:</w:t>
+      </w:r>
+      <w:r>
+        <w:rPr>
+          <w:rFonts w:eastAsia="Times-Roman"/>
+          <w:color w:themeColor="text1" w:val="000000"/>
+        </w:rPr>
+        <w:t xml:space="preserve"> </w:t>
+      </w:r>
+      <w:r>
         <w:rPr>
           <w:b/>
         </w:rPr>
         <w:t>…</w:t>
       </w:r>
+      <w:proofErr w:type="gramEnd"/>
     </w:p>
     <w:p>
       <w:pPr>
@@ -2746,7 +2848,7 @@
 </file>
 
 <file path=customXml/itemProps4.xml><?xml version="1.0" encoding="utf-8"?>
-<ds:datastoreItem xmlns:ds="http://schemas.openxmlformats.org/officeDocument/2006/customXml" ds:itemID="{319B866D-32AA-4C5A-854B-368719F79517}">
+<ds:datastoreItem xmlns:ds="http://schemas.openxmlformats.org/officeDocument/2006/customXml" ds:itemID="{1C6F5215-C413-48C7-A9D2-5AC3A9C859D8}">
   <ds:schemaRefs>
     <ds:schemaRef ds:uri="http://schemas.openxmlformats.org/officeDocument/2006/bibliography"/>
   </ds:schemaRefs>

</xml_diff>

<commit_message>
09/04/2018 - delete old .doc-replacer.Starting add Pedeg ...
</commit_message>
<xml_diff>
--- a/lib/docs_templates/out.docx
+++ b/lib/docs_templates/out.docx
@@ -14,7 +14,6 @@
           <w:b/>
         </w:rPr>
       </w:pPr>
-      <w:proofErr w:type="gramStart"/>
       <w:r>
         <w:rPr>
           <w:b/>
@@ -39,7 +38,7 @@
             <w:enabled w:val="0"/>
             <w:calcOnExit w:val="0"/>
             <w:textInput>
-              <w:default w:val="Text"/>
+              <w:default w:val="&lt;введите заказчика&gt;"/>
             </w:textInput>
           </w:ffData>
         </w:fldChar>
@@ -87,7 +86,6 @@
           <w:rFonts w:eastAsia="Times-Roman"/>
           <w:noProof/>
           <w:color w:themeColor="text1" w:val="000000"/>
-          <w:lang w:val="en-US"/>
         </w:rPr>
         <w:t>Моя Компания</w:t>
       </w:r>
@@ -234,7 +232,6 @@
         </w:rPr>
         <w:t xml:space="preserve">действующего на основании </w:t>
       </w:r>
-      <w:proofErr w:type="gramEnd"/>
       <w:r>
         <w:fldChar w:fldCharType="begin">
           <w:ffData>
@@ -264,28 +261,96 @@
         <w:fldChar w:fldCharType="end"/>
       </w:r>
       <w:bookmarkEnd w:id="2"/>
-      <w:proofErr w:type="gramStart"/>
-      <w:r>
-        <w:rPr>
-          <w:rFonts w:eastAsia="Times-Roman"/>
-          <w:color w:themeColor="text1" w:val="000000"/>
-        </w:rPr>
-        <w:t>с другой стороны, заключили настоящий Договор о нижеследующем:</w:t>
-      </w:r>
-      <w:r>
-        <w:rPr>
-          <w:rFonts w:eastAsia="Times-Roman"/>
-          <w:color w:themeColor="text1" w:val="000000"/>
-        </w:rPr>
+      <w:r>
         <w:t xml:space="preserve"> </w:t>
       </w:r>
       <w:r>
         <w:rPr>
+          <w:rFonts w:eastAsia="Times-Roman"/>
+          <w:color w:themeColor="text1" w:val="000000"/>
+        </w:rPr>
+        <w:t xml:space="preserve">с другой стороны, заключили настоящий </w:t>
+      </w:r>
+      <w:r>
+        <w:rPr>
+          <w:rFonts w:eastAsia="Times-Roman"/>
+          <w:color w:themeColor="text1" w:val="000000"/>
+        </w:rPr>
+        <w:fldChar w:fldCharType="begin">
+          <w:ffData>
+            <w:name w:val="t4"/>
+            <w:enabled/>
+            <w:calcOnExit w:val="0"/>
+            <w:textInput>
+              <w:default w:val="TEXT"/>
+            </w:textInput>
+          </w:ffData>
+        </w:fldChar>
+      </w:r>
+      <w:bookmarkStart w:id="3" w:name="t4"/>
+      <w:r>
+        <w:rPr>
+          <w:rFonts w:eastAsia="Times-Roman"/>
+          <w:color w:themeColor="text1" w:val="000000"/>
+        </w:rPr>
+        <w:instrText xml:space="preserve"> FORMTEXT </w:instrText>
+      </w:r>
+      <w:r>
+        <w:rPr>
+          <w:rFonts w:eastAsia="Times-Roman"/>
+          <w:color w:themeColor="text1" w:val="000000"/>
+        </w:rPr>
+      </w:r>
+      <w:r>
+        <w:rPr>
+          <w:rFonts w:eastAsia="Times-Roman"/>
+          <w:color w:themeColor="text1" w:val="000000"/>
+        </w:rPr>
+        <w:fldChar w:fldCharType="separate"/>
+      </w:r>
+      <w:r>
+        <w:rPr>
+          <w:rFonts w:eastAsia="Times-Roman"/>
+          <w:noProof/>
+          <w:color w:themeColor="text1" w:val="000000"/>
+        </w:rPr>
+        <w:t>TEXT</w:t>
+      </w:r>
+      <w:r>
+        <w:rPr>
+          <w:rFonts w:eastAsia="Times-Roman"/>
+          <w:color w:themeColor="text1" w:val="000000"/>
+        </w:rPr>
+        <w:fldChar w:fldCharType="end"/>
+      </w:r>
+      <w:bookmarkEnd w:id="3"/>
+      <w:r>
+        <w:rPr>
+          <w:rFonts w:eastAsia="Times-Roman"/>
+          <w:color w:themeColor="text1" w:val="000000"/>
+        </w:rPr>
+        <w:t xml:space="preserve"> </w:t>
+      </w:r>
+      <w:r>
+        <w:rPr>
+          <w:rFonts w:eastAsia="Times-Roman"/>
+          <w:color w:themeColor="text1" w:val="000000"/>
+        </w:rPr>
+        <w:t>Договор о нижеследующем:</w:t>
+      </w:r>
+      <w:r>
+        <w:rPr>
+          <w:rFonts w:eastAsia="Times-Roman"/>
+          <w:color w:themeColor="text1" w:val="000000"/>
+        </w:rPr>
+        <w:t xml:space="preserve"> </w:t>
+      </w:r>
+      <w:r>
+        <w:rPr>
           <w:b/>
         </w:rPr>
         <w:t>…</w:t>
       </w:r>
-      <w:proofErr w:type="gramEnd"/>
     </w:p>
     <w:p>
       <w:pPr>
@@ -2682,6 +2747,15 @@
 </file>
 
 <file path=customXml/item1.xml><?xml version="1.0" encoding="utf-8"?>
+<?mso-contentType ?>
+<FormTemplates xmlns="http://schemas.microsoft.com/sharepoint/v3/contenttype/forms">
+  <Display>DocumentLibraryForm</Display>
+  <Edit>DocumentLibraryForm</Edit>
+  <New>DocumentLibraryForm</New>
+</FormTemplates>
+</file>
+
+<file path=customXml/item2.xml><?xml version="1.0" encoding="utf-8"?>
 <ct:contentTypeSchema xmlns:ct="http://schemas.microsoft.com/office/2006/metadata/contentType" xmlns:ma="http://schemas.microsoft.com/office/2006/metadata/properties/metaAttributes" ct:_="" ma:_="" ma:contentTypeName="Документ" ma:contentTypeID="0x010100F2B083FE8758E247B6ADBA8B8CE590F7" ma:contentTypeVersion="0" ma:contentTypeDescription="Создание документа." ma:contentTypeScope="" ma:versionID="c72fcc77ea43ebd969a45cd88cd6c53d">
   <xsd:schema xmlns:xsd="http://www.w3.org/2001/XMLSchema" xmlns:xs="http://www.w3.org/2001/XMLSchema" xmlns:p="http://schemas.microsoft.com/office/2006/metadata/properties" targetNamespace="http://schemas.microsoft.com/office/2006/metadata/properties" ma:root="true" ma:fieldsID="02f955febea7e716b4e91cddba171100">
     <xsd:element name="properties">
@@ -2795,15 +2869,6 @@
 </ct:contentTypeSchema>
 </file>
 
-<file path=customXml/item2.xml><?xml version="1.0" encoding="utf-8"?>
-<?mso-contentType ?>
-<FormTemplates xmlns="http://schemas.microsoft.com/sharepoint/v3/contenttype/forms">
-  <Display>DocumentLibraryForm</Display>
-  <Edit>DocumentLibraryForm</Edit>
-  <New>DocumentLibraryForm</New>
-</FormTemplates>
-</file>
-
 <file path=customXml/item3.xml><?xml version="1.0" encoding="utf-8"?>
 <p:properties xmlns:p="http://schemas.microsoft.com/office/2006/metadata/properties" xmlns:xsi="http://www.w3.org/2001/XMLSchema-instance" xmlns:pc="http://schemas.microsoft.com/office/infopath/2007/PartnerControls">
   <documentManagement/>
@@ -2815,6 +2880,14 @@
 </file>
 
 <file path=customXml/itemProps1.xml><?xml version="1.0" encoding="utf-8"?>
+<ds:datastoreItem xmlns:ds="http://schemas.openxmlformats.org/officeDocument/2006/customXml" ds:itemID="{1B8021B1-1100-4E8F-A2F2-04AA2E2B1B8A}">
+  <ds:schemaRefs>
+    <ds:schemaRef ds:uri="http://schemas.microsoft.com/sharepoint/v3/contenttype/forms"/>
+  </ds:schemaRefs>
+</ds:datastoreItem>
+</file>
+
+<file path=customXml/itemProps2.xml><?xml version="1.0" encoding="utf-8"?>
 <ds:datastoreItem xmlns:ds="http://schemas.openxmlformats.org/officeDocument/2006/customXml" ds:itemID="{AB20A6FD-2DE8-40F3-AA81-BD678807C261}">
   <ds:schemaRefs>
     <ds:schemaRef ds:uri="http://schemas.microsoft.com/office/2006/metadata/contentType"/>
@@ -2830,14 +2903,6 @@
 </ds:datastoreItem>
 </file>
 
-<file path=customXml/itemProps2.xml><?xml version="1.0" encoding="utf-8"?>
-<ds:datastoreItem xmlns:ds="http://schemas.openxmlformats.org/officeDocument/2006/customXml" ds:itemID="{1B8021B1-1100-4E8F-A2F2-04AA2E2B1B8A}">
-  <ds:schemaRefs>
-    <ds:schemaRef ds:uri="http://schemas.microsoft.com/sharepoint/v3/contenttype/forms"/>
-  </ds:schemaRefs>
-</ds:datastoreItem>
-</file>
-
 <file path=customXml/itemProps3.xml><?xml version="1.0" encoding="utf-8"?>
 <ds:datastoreItem xmlns:ds="http://schemas.openxmlformats.org/officeDocument/2006/customXml" ds:itemID="{84A4C27C-72EF-4E75-835A-75663F8F53F0}">
   <ds:schemaRefs>
@@ -2848,7 +2913,7 @@
 </file>
 
 <file path=customXml/itemProps4.xml><?xml version="1.0" encoding="utf-8"?>
-<ds:datastoreItem xmlns:ds="http://schemas.openxmlformats.org/officeDocument/2006/customXml" ds:itemID="{1C6F5215-C413-48C7-A9D2-5AC3A9C859D8}">
+<ds:datastoreItem xmlns:ds="http://schemas.openxmlformats.org/officeDocument/2006/customXml" ds:itemID="{887C598F-C4FC-4193-9678-2D6312697687}">
   <ds:schemaRefs>
     <ds:schemaRef ds:uri="http://schemas.openxmlformats.org/officeDocument/2006/bibliography"/>
   </ds:schemaRefs>

</xml_diff>